<commit_message>
:cherries: Finished "Exam preparation I - Instagraph" reuploaded e new version of task definitions for this exam preparation - the old one had an error in it (quite an evil move by the SoftUni team)
</commit_message>
<xml_diff>
--- a/Files/11. DB-Advanced-EF-Core-Exam-Preparation-1-Instagraph.docx
+++ b/Files/11. DB-Advanced-EF-Core-Exam-Preparation-1-Instagraph.docx
@@ -1,6 +1,6 @@
 
 <file path=word/document.xml><?xml version="1.0" encoding="utf-8"?>
-<w:document xmlns:wpc="http://schemas.microsoft.com/office/word/2010/wordprocessingCanvas" xmlns:cx="http://schemas.microsoft.com/office/drawing/2014/chartex" xmlns:cx1="http://schemas.microsoft.com/office/drawing/2015/9/8/chartex" xmlns:cx2="http://schemas.microsoft.com/office/drawing/2015/10/21/chartex" xmlns:cx3="http://schemas.microsoft.com/office/drawing/2016/5/9/chartex" xmlns:cx4="http://schemas.microsoft.com/office/drawing/2016/5/10/chartex" xmlns:cx5="http://schemas.microsoft.com/office/drawing/2016/5/11/chartex" xmlns:cx6="http://schemas.microsoft.com/office/drawing/2016/5/12/chartex" xmlns:cx7="http://schemas.microsoft.com/office/drawing/2016/5/13/chartex" xmlns:cx8="http://schemas.microsoft.com/office/drawing/2016/5/14/chartex" xmlns:mc="http://schemas.openxmlformats.org/markup-compatibility/2006" xmlns:aink="http://schemas.microsoft.com/office/drawing/2016/ink" xmlns:am3d="http://schemas.microsoft.com/office/drawing/2017/model3d" xmlns:o="urn:schemas-microsoft-com:office:office" xmlns:r="http://schemas.openxmlformats.org/officeDocument/2006/relationships" xmlns:m="http://schemas.openxmlformats.org/officeDocument/2006/math" xmlns:v="urn:schemas-microsoft-com:vml" xmlns:wp14="http://schemas.microsoft.com/office/word/2010/wordprocessingDrawing" xmlns:wp="http://schemas.openxmlformats.org/drawingml/2006/wordprocessingDrawing" xmlns:w10="urn:schemas-microsoft-com:office:word" xmlns:w="http://schemas.openxmlformats.org/wordprocessingml/2006/main" xmlns:w14="http://schemas.microsoft.com/office/word/2010/wordml" xmlns:w15="http://schemas.microsoft.com/office/word/2012/wordml" xmlns:w16cid="http://schemas.microsoft.com/office/word/2016/wordml/cid" xmlns:w16se="http://schemas.microsoft.com/office/word/2015/wordml/symex" xmlns:wpg="http://schemas.microsoft.com/office/word/2010/wordprocessingGroup" xmlns:wpi="http://schemas.microsoft.com/office/word/2010/wordprocessingInk" xmlns:wne="http://schemas.microsoft.com/office/word/2006/wordml" xmlns:wps="http://schemas.microsoft.com/office/word/2010/wordprocessingShape" mc:Ignorable="w14 w15 w16se w16cid wp14">
+<w:document xmlns:wpc="http://schemas.microsoft.com/office/word/2010/wordprocessingCanvas" xmlns:mc="http://schemas.openxmlformats.org/markup-compatibility/2006" xmlns:o="urn:schemas-microsoft-com:office:office" xmlns:r="http://schemas.openxmlformats.org/officeDocument/2006/relationships" xmlns:m="http://schemas.openxmlformats.org/officeDocument/2006/math" xmlns:v="urn:schemas-microsoft-com:vml" xmlns:wp14="http://schemas.microsoft.com/office/word/2010/wordprocessingDrawing" xmlns:wp="http://schemas.openxmlformats.org/drawingml/2006/wordprocessingDrawing" xmlns:w10="urn:schemas-microsoft-com:office:word" xmlns:w="http://schemas.openxmlformats.org/wordprocessingml/2006/main" xmlns:w14="http://schemas.microsoft.com/office/word/2010/wordml" xmlns:w15="http://schemas.microsoft.com/office/word/2012/wordml" xmlns:wpg="http://schemas.microsoft.com/office/word/2010/wordprocessingGroup" xmlns:wpi="http://schemas.microsoft.com/office/word/2010/wordprocessingInk" xmlns:wne="http://schemas.microsoft.com/office/word/2006/wordml" xmlns:wps="http://schemas.microsoft.com/office/word/2010/wordprocessingShape" mc:Ignorable="w14 w15 wp14">
   <w:body>
     <w:p>
       <w:pPr>
@@ -8,6 +8,8 @@
         <w:spacing w:before="0"/>
         <w:jc w:val="center"/>
       </w:pPr>
+      <w:bookmarkStart w:id="0" w:name="_GoBack"/>
+      <w:bookmarkEnd w:id="0"/>
       <w:r>
         <w:t>Entity Framework Core: Exam Preparation 1</w:t>
       </w:r>
@@ -253,6 +255,7 @@
       <w:r>
         <w:rPr>
           <w:noProof/>
+          <w:lang w:val="bg-BG" w:eastAsia="bg-BG"/>
         </w:rPr>
         <w:drawing>
           <wp:inline distT="0" distB="0" distL="0" distR="0" wp14:anchorId="0D8EE118" wp14:editId="5346E11D">
@@ -588,8 +591,6 @@
       <w:r>
         <w:t>data</w:t>
       </w:r>
-      <w:bookmarkStart w:id="0" w:name="_GoBack"/>
-      <w:bookmarkEnd w:id="0"/>
     </w:p>
     <w:p>
       <w:pPr>
@@ -1477,6 +1478,12 @@
         </w:rPr>
         <w:t>User</w:t>
       </w:r>
+      <w:r>
+        <w:rPr>
+          <w:rStyle w:val="CodeChar"/>
+        </w:rPr>
+        <w:t>Follower</w:t>
+      </w:r>
     </w:p>
     <w:p>
       <w:pPr>
@@ -1521,6 +1528,12 @@
           <w:rStyle w:val="CodeChar"/>
         </w:rPr>
         <w:t>User</w:t>
+      </w:r>
+      <w:r>
+        <w:rPr>
+          <w:rStyle w:val="CodeChar"/>
+        </w:rPr>
+        <w:t>Follower</w:t>
       </w:r>
     </w:p>
     <w:p>
@@ -1912,6 +1925,279 @@
     </w:p>
     <w:p>
       <w:pPr>
+        <w:pStyle w:val="ListParagraph"/>
+        <w:numPr>
+          <w:ilvl w:val="0"/>
+          <w:numId w:val="16"/>
+        </w:numPr>
+        <w:spacing w:before="0" w:after="0"/>
+        <w:rPr>
+          <w:rFonts w:eastAsia="Times New Roman" w:cs="Arial"/>
+        </w:rPr>
+      </w:pPr>
+      <w:r>
+        <w:rPr>
+          <w:rFonts w:ascii="Consolas" w:eastAsia="Times New Roman" w:hAnsi="Consolas" w:cs="Arial"/>
+          <w:b/>
+          <w:noProof/>
+        </w:rPr>
+        <w:t>UserId</w:t>
+      </w:r>
+      <w:r>
+        <w:rPr>
+          <w:rFonts w:eastAsia="Times New Roman" w:cs="Arial"/>
+        </w:rPr>
+        <w:t xml:space="preserve"> – an </w:t>
+      </w:r>
+      <w:r>
+        <w:rPr>
+          <w:rFonts w:eastAsia="Times New Roman" w:cs="Arial"/>
+          <w:b/>
+        </w:rPr>
+        <w:t>integer</w:t>
+      </w:r>
+    </w:p>
+    <w:p>
+      <w:pPr>
+        <w:pStyle w:val="ListParagraph"/>
+        <w:numPr>
+          <w:ilvl w:val="0"/>
+          <w:numId w:val="16"/>
+        </w:numPr>
+        <w:spacing w:before="0" w:after="0"/>
+        <w:rPr>
+          <w:rStyle w:val="CodeChar"/>
+          <w:rFonts w:asciiTheme="minorHAnsi" w:hAnsiTheme="minorHAnsi"/>
+          <w:b w:val="0"/>
+          <w:noProof w:val="0"/>
+        </w:rPr>
+      </w:pPr>
+      <w:r>
+        <w:rPr>
+          <w:rStyle w:val="CodeChar"/>
+        </w:rPr>
+        <w:t>User</w:t>
+      </w:r>
+      <w:r>
+        <w:t xml:space="preserve"> – a </w:t>
+      </w:r>
+      <w:r>
+        <w:rPr>
+          <w:rStyle w:val="CodeChar"/>
+        </w:rPr>
+        <w:t>User</w:t>
+      </w:r>
+    </w:p>
+    <w:p>
+      <w:pPr>
+        <w:pStyle w:val="ListParagraph"/>
+        <w:numPr>
+          <w:ilvl w:val="0"/>
+          <w:numId w:val="16"/>
+        </w:numPr>
+        <w:spacing w:before="0" w:after="0"/>
+        <w:rPr>
+          <w:rFonts w:eastAsia="Times New Roman" w:cs="Arial"/>
+        </w:rPr>
+      </w:pPr>
+      <w:r>
+        <w:rPr>
+          <w:rFonts w:ascii="Consolas" w:eastAsia="Times New Roman" w:hAnsi="Consolas" w:cs="Arial"/>
+          <w:b/>
+          <w:noProof/>
+        </w:rPr>
+        <w:t>PostId</w:t>
+      </w:r>
+      <w:r>
+        <w:rPr>
+          <w:rFonts w:eastAsia="Times New Roman" w:cs="Arial"/>
+        </w:rPr>
+        <w:t xml:space="preserve"> – an </w:t>
+      </w:r>
+      <w:r>
+        <w:rPr>
+          <w:rFonts w:eastAsia="Times New Roman" w:cs="Arial"/>
+          <w:b/>
+        </w:rPr>
+        <w:t>integer</w:t>
+      </w:r>
+    </w:p>
+    <w:p>
+      <w:pPr>
+        <w:pStyle w:val="ListParagraph"/>
+        <w:numPr>
+          <w:ilvl w:val="0"/>
+          <w:numId w:val="16"/>
+        </w:numPr>
+        <w:spacing w:before="0"/>
+        <w:rPr>
+          <w:rStyle w:val="CodeChar"/>
+          <w:rFonts w:asciiTheme="minorHAnsi" w:hAnsiTheme="minorHAnsi"/>
+          <w:b w:val="0"/>
+          <w:noProof w:val="0"/>
+        </w:rPr>
+      </w:pPr>
+      <w:r>
+        <w:rPr>
+          <w:rStyle w:val="CodeChar"/>
+        </w:rPr>
+        <w:t>Post</w:t>
+      </w:r>
+      <w:r>
+        <w:t xml:space="preserve"> </w:t>
+      </w:r>
+      <w:r>
+        <w:t xml:space="preserve">– a </w:t>
+      </w:r>
+      <w:r>
+        <w:rPr>
+          <w:rStyle w:val="CodeChar"/>
+        </w:rPr>
+        <w:t>Post</w:t>
+      </w:r>
+    </w:p>
+    <w:p>
+      <w:pPr>
+        <w:pStyle w:val="Heading3"/>
+        <w:rPr>
+          <w:noProof/>
+        </w:rPr>
+      </w:pPr>
+      <w:r>
+        <w:rPr>
+          <w:noProof/>
+        </w:rPr>
+        <w:t>UserFollower</w:t>
+      </w:r>
+    </w:p>
+    <w:p>
+      <w:pPr>
+        <w:pStyle w:val="ListParagraph"/>
+        <w:numPr>
+          <w:ilvl w:val="0"/>
+          <w:numId w:val="16"/>
+        </w:numPr>
+        <w:spacing w:after="0"/>
+      </w:pPr>
+      <w:r>
+        <w:rPr>
+          <w:rStyle w:val="CodeChar"/>
+        </w:rPr>
+        <w:t>User</w:t>
+      </w:r>
+      <w:r>
+        <w:rPr>
+          <w:rStyle w:val="CodeChar"/>
+        </w:rPr>
+        <w:t>Id</w:t>
+      </w:r>
+      <w:r>
+        <w:t xml:space="preserve"> – an </w:t>
+      </w:r>
+      <w:r>
+        <w:rPr>
+          <w:b/>
+        </w:rPr>
+        <w:t>integer</w:t>
+      </w:r>
+      <w:r>
+        <w:t xml:space="preserve">, </w:t>
+      </w:r>
+      <w:r>
+        <w:rPr>
+          <w:b/>
+        </w:rPr>
+        <w:t>Primary Key</w:t>
+      </w:r>
+    </w:p>
+    <w:p>
+      <w:pPr>
+        <w:pStyle w:val="ListParagraph"/>
+        <w:numPr>
+          <w:ilvl w:val="0"/>
+          <w:numId w:val="16"/>
+        </w:numPr>
+        <w:spacing w:before="0" w:after="0"/>
+        <w:rPr>
+          <w:rStyle w:val="CodeChar"/>
+          <w:rFonts w:asciiTheme="minorHAnsi" w:hAnsiTheme="minorHAnsi"/>
+          <w:b w:val="0"/>
+          <w:noProof w:val="0"/>
+        </w:rPr>
+      </w:pPr>
+      <w:r>
+        <w:rPr>
+          <w:rStyle w:val="CodeChar"/>
+        </w:rPr>
+        <w:t>User</w:t>
+      </w:r>
+      <w:r>
+        <w:t xml:space="preserve"> – a </w:t>
+      </w:r>
+      <w:r>
+        <w:rPr>
+          <w:rStyle w:val="CodeChar"/>
+        </w:rPr>
+        <w:t>User</w:t>
+      </w:r>
+    </w:p>
+    <w:p>
+      <w:pPr>
+        <w:numPr>
+          <w:ilvl w:val="0"/>
+          <w:numId w:val="16"/>
+        </w:numPr>
+        <w:spacing w:after="0"/>
+        <w:contextualSpacing/>
+        <w:rPr>
+          <w:rFonts w:eastAsia="Times New Roman" w:cs="Arial"/>
+        </w:rPr>
+      </w:pPr>
+      <w:r>
+        <w:rPr>
+          <w:rFonts w:ascii="Consolas" w:eastAsia="Times New Roman" w:hAnsi="Consolas" w:cs="Arial"/>
+          <w:b/>
+          <w:noProof/>
+        </w:rPr>
+        <w:t>Follower</w:t>
+      </w:r>
+      <w:r>
+        <w:rPr>
+          <w:rFonts w:ascii="Consolas" w:eastAsia="Times New Roman" w:hAnsi="Consolas" w:cs="Arial"/>
+          <w:b/>
+          <w:noProof/>
+        </w:rPr>
+        <w:t>Id</w:t>
+      </w:r>
+      <w:r>
+        <w:rPr>
+          <w:rFonts w:eastAsia="Times New Roman" w:cs="Arial"/>
+        </w:rPr>
+        <w:t xml:space="preserve"> – an </w:t>
+      </w:r>
+      <w:r>
+        <w:rPr>
+          <w:rFonts w:eastAsia="Times New Roman" w:cs="Arial"/>
+          <w:b/>
+        </w:rPr>
+        <w:t>integer</w:t>
+      </w:r>
+      <w:r>
+        <w:rPr>
+          <w:rFonts w:eastAsia="Times New Roman" w:cs="Arial"/>
+        </w:rPr>
+        <w:t xml:space="preserve">, </w:t>
+      </w:r>
+      <w:r>
+        <w:rPr>
+          <w:rFonts w:eastAsia="Times New Roman" w:cs="Arial"/>
+          <w:b/>
+        </w:rPr>
+        <w:t>Primary Key</w:t>
+      </w:r>
+    </w:p>
+    <w:p>
+      <w:pPr>
         <w:numPr>
           <w:ilvl w:val="0"/>
           <w:numId w:val="16"/>
@@ -1928,178 +2214,70 @@
           <w:b/>
           <w:noProof/>
         </w:rPr>
+        <w:lastRenderedPageBreak/>
+        <w:t>Follower</w:t>
+      </w:r>
+      <w:r>
+        <w:rPr>
+          <w:rFonts w:eastAsia="Times New Roman" w:cs="Arial"/>
+        </w:rPr>
+        <w:t xml:space="preserve"> – a </w:t>
+      </w:r>
+      <w:r>
+        <w:rPr>
+          <w:rFonts w:ascii="Consolas" w:eastAsia="Times New Roman" w:hAnsi="Consolas" w:cs="Arial"/>
+          <w:b/>
+          <w:noProof/>
+        </w:rPr>
         <w:t>User</w:t>
-      </w:r>
-      <w:r>
-        <w:rPr>
-          <w:rFonts w:ascii="Consolas" w:eastAsia="Times New Roman" w:hAnsi="Consolas" w:cs="Arial"/>
-          <w:b/>
-          <w:noProof/>
-        </w:rPr>
-        <w:t>Id</w:t>
-      </w:r>
-      <w:r>
-        <w:rPr>
-          <w:rFonts w:eastAsia="Times New Roman" w:cs="Arial"/>
-        </w:rPr>
-        <w:t xml:space="preserve"> – an </w:t>
-      </w:r>
-      <w:r>
-        <w:rPr>
-          <w:rFonts w:eastAsia="Times New Roman" w:cs="Arial"/>
-          <w:b/>
-        </w:rPr>
-        <w:t>integer</w:t>
       </w:r>
     </w:p>
     <w:p>
-      <w:pPr>
-        <w:pStyle w:val="ListParagraph"/>
-        <w:numPr>
-          <w:ilvl w:val="0"/>
-          <w:numId w:val="16"/>
-        </w:numPr>
-        <w:spacing w:before="0" w:after="0"/>
-        <w:rPr>
-          <w:rStyle w:val="CodeChar"/>
-          <w:rFonts w:asciiTheme="minorHAnsi" w:hAnsiTheme="minorHAnsi"/>
-          <w:b w:val="0"/>
-          <w:noProof w:val="0"/>
-        </w:rPr>
-      </w:pPr>
-      <w:r>
-        <w:rPr>
-          <w:rStyle w:val="CodeChar"/>
-        </w:rPr>
-        <w:t>User</w:t>
-      </w:r>
-      <w:r>
-        <w:t xml:space="preserve"> – a </w:t>
-      </w:r>
-      <w:r>
-        <w:rPr>
-          <w:rStyle w:val="CodeChar"/>
-        </w:rPr>
-        <w:t>User</w:t>
+      <w:r>
+        <w:rPr>
+          <w:b/>
+        </w:rPr>
+        <w:t>All data</w:t>
+      </w:r>
+      <w:r>
+        <w:t xml:space="preserve"> is </w:t>
+      </w:r>
+      <w:r>
+        <w:rPr>
+          <w:b/>
+        </w:rPr>
+        <w:t>REQUIRED</w:t>
+      </w:r>
+      <w:r>
+        <w:t xml:space="preserve">, unless it is explicitly said that </w:t>
+      </w:r>
+      <w:r>
+        <w:rPr>
+          <w:b/>
+        </w:rPr>
+        <w:t>null</w:t>
+      </w:r>
+      <w:r>
+        <w:t xml:space="preserve"> is</w:t>
+      </w:r>
+      <w:r>
+        <w:t xml:space="preserve"> </w:t>
+      </w:r>
+      <w:r>
+        <w:rPr>
+          <w:b/>
+        </w:rPr>
+        <w:t>allowed</w:t>
+      </w:r>
+      <w:r>
+        <w:t>.</w:t>
       </w:r>
     </w:p>
     <w:p>
       <w:pPr>
-        <w:numPr>
-          <w:ilvl w:val="0"/>
-          <w:numId w:val="16"/>
-        </w:numPr>
-        <w:spacing w:before="0" w:after="0"/>
-        <w:contextualSpacing/>
-        <w:rPr>
-          <w:rFonts w:eastAsia="Times New Roman" w:cs="Arial"/>
-        </w:rPr>
-      </w:pPr>
-      <w:r>
-        <w:rPr>
-          <w:rFonts w:ascii="Consolas" w:eastAsia="Times New Roman" w:hAnsi="Consolas" w:cs="Arial"/>
-          <w:b/>
-          <w:noProof/>
-        </w:rPr>
-        <w:t>Post</w:t>
-      </w:r>
-      <w:r>
-        <w:rPr>
-          <w:rFonts w:ascii="Consolas" w:eastAsia="Times New Roman" w:hAnsi="Consolas" w:cs="Arial"/>
-          <w:b/>
-          <w:noProof/>
-        </w:rPr>
-        <w:t>Id</w:t>
-      </w:r>
-      <w:r>
-        <w:rPr>
-          <w:rFonts w:eastAsia="Times New Roman" w:cs="Arial"/>
-        </w:rPr>
-        <w:t xml:space="preserve"> – an </w:t>
-      </w:r>
-      <w:r>
-        <w:rPr>
-          <w:rFonts w:eastAsia="Times New Roman" w:cs="Arial"/>
-          <w:b/>
-        </w:rPr>
-        <w:t>integer</w:t>
-      </w:r>
-    </w:p>
-    <w:p>
-      <w:pPr>
-        <w:pStyle w:val="ListParagraph"/>
-        <w:numPr>
-          <w:ilvl w:val="0"/>
-          <w:numId w:val="16"/>
-        </w:numPr>
-        <w:spacing w:before="0"/>
-      </w:pPr>
-      <w:r>
-        <w:rPr>
-          <w:rStyle w:val="CodeChar"/>
-        </w:rPr>
-        <w:t>Post</w:t>
-      </w:r>
-      <w:r>
-        <w:t xml:space="preserve"> </w:t>
-      </w:r>
-      <w:r>
-        <w:t xml:space="preserve">– a </w:t>
-      </w:r>
-      <w:r>
-        <w:rPr>
-          <w:rStyle w:val="CodeChar"/>
-        </w:rPr>
-        <w:t>Post</w:t>
-      </w:r>
-    </w:p>
-    <w:p>
-      <w:r>
-        <w:rPr>
-          <w:b/>
-        </w:rPr>
-        <w:t>All data</w:t>
-      </w:r>
-      <w:r>
-        <w:t xml:space="preserve"> is </w:t>
-      </w:r>
-      <w:r>
-        <w:rPr>
-          <w:b/>
-        </w:rPr>
-        <w:t>REQUIRED</w:t>
-      </w:r>
-      <w:r>
-        <w:t xml:space="preserve">, unless it is explicitly said that </w:t>
-      </w:r>
-      <w:r>
-        <w:rPr>
-          <w:b/>
-        </w:rPr>
-        <w:t>null</w:t>
-      </w:r>
-      <w:r>
-        <w:t xml:space="preserve"> is</w:t>
-      </w:r>
-      <w:r>
-        <w:t xml:space="preserve"> </w:t>
-      </w:r>
-      <w:r>
-        <w:rPr>
-          <w:b/>
-        </w:rPr>
-        <w:t>allowed</w:t>
-      </w:r>
-      <w:r>
-        <w:t>.</w:t>
-      </w:r>
-    </w:p>
-    <w:p>
-      <w:pPr>
         <w:pStyle w:val="Heading2"/>
       </w:pPr>
       <w:r>
-        <w:lastRenderedPageBreak/>
         <w:t>Problem 2. Data Import (35pts)</w:t>
       </w:r>
     </w:p>
@@ -2969,6 +3147,7 @@
                 <w:noProof/>
                 <w:color w:val="000000"/>
               </w:rPr>
+              <w:lastRenderedPageBreak/>
               <w:t xml:space="preserve">  {</w:t>
             </w:r>
           </w:p>
@@ -3038,7 +3217,6 @@
                 <w:noProof/>
                 <w:color w:val="000000"/>
               </w:rPr>
-              <w:lastRenderedPageBreak/>
               <w:t xml:space="preserve">  …</w:t>
             </w:r>
           </w:p>
@@ -3994,6 +4172,7 @@
         <w:pStyle w:val="Heading5"/>
       </w:pPr>
       <w:r>
+        <w:lastRenderedPageBreak/>
         <w:t>Example</w:t>
       </w:r>
     </w:p>
@@ -4093,7 +4272,6 @@
                 <w:noProof/>
                 <w:color w:val="000000"/>
               </w:rPr>
-              <w:lastRenderedPageBreak/>
               <w:t>[</w:t>
             </w:r>
           </w:p>
@@ -5148,6 +5326,7 @@
                 <w:noProof/>
                 <w:color w:val="000000"/>
               </w:rPr>
+              <w:lastRenderedPageBreak/>
               <w:t xml:space="preserve">  …</w:t>
             </w:r>
           </w:p>
@@ -5292,14 +5471,7 @@
                 <w:rFonts w:ascii="Consolas" w:hAnsi="Consolas" w:cs="Consolas"/>
                 <w:noProof/>
               </w:rPr>
-              <w:t>#cool #justdoit #sky #ocean #reason #gram #faith #hope</w:t>
-            </w:r>
-            <w:r>
-              <w:rPr>
-                <w:rFonts w:ascii="Consolas" w:hAnsi="Consolas" w:cs="Consolas"/>
-                <w:noProof/>
-              </w:rPr>
-              <w:t>.</w:t>
+              <w:t>#cool #justdoit #sky #ocean #reason #gram #faith #hope.</w:t>
             </w:r>
           </w:p>
           <w:p>
@@ -5449,7 +5621,17 @@
                 <w:sz w:val="21"/>
                 <w:szCs w:val="21"/>
               </w:rPr>
-              <w:t>posts.xml</w:t>
+              <w:t>comments</w:t>
+            </w:r>
+            <w:r>
+              <w:rPr>
+                <w:rFonts w:ascii="Consolas" w:hAnsi="Consolas" w:cs="Consolas"/>
+                <w:b/>
+                <w:noProof/>
+                <w:sz w:val="21"/>
+                <w:szCs w:val="21"/>
+              </w:rPr>
+              <w:t>.xml</w:t>
             </w:r>
           </w:p>
         </w:tc>
@@ -5848,14 +6030,7 @@
                 <w:rFonts w:ascii="Consolas" w:hAnsi="Consolas" w:cs="Consolas"/>
                 <w:noProof/>
               </w:rPr>
-              <w:t>Wow! Wow, epic!! How?</w:t>
-            </w:r>
-            <w:r>
-              <w:rPr>
-                <w:rFonts w:ascii="Consolas" w:hAnsi="Consolas" w:cs="Consolas"/>
-                <w:noProof/>
-              </w:rPr>
-              <w:t>.</w:t>
+              <w:t>Wow! Wow, epic!! How?.</w:t>
             </w:r>
           </w:p>
           <w:p>
@@ -6116,10 +6291,7 @@
         <w:t xml:space="preserve"> as </w:t>
       </w:r>
       <w:r>
-        <w:t>"</w:t>
-      </w:r>
-      <w:r>
-        <w:t>U</w:t>
+        <w:t>"U</w:t>
       </w:r>
       <w:r>
         <w:rPr>
@@ -6139,6 +6311,7 @@
         <w:pStyle w:val="Heading5"/>
       </w:pPr>
       <w:r>
+        <w:lastRenderedPageBreak/>
         <w:t>Example</w:t>
       </w:r>
     </w:p>
@@ -6236,7 +6409,6 @@
                 <w:b/>
                 <w:noProof/>
               </w:rPr>
-              <w:lastRenderedPageBreak/>
               <w:t>[</w:t>
             </w:r>
           </w:p>
@@ -6621,7 +6793,13 @@
         <w:rPr>
           <w:b/>
         </w:rPr>
-        <w:t>descending order</w:t>
+        <w:t>ascending</w:t>
+      </w:r>
+      <w:r>
+        <w:rPr>
+          <w:b/>
+        </w:rPr>
+        <w:t xml:space="preserve"> order</w:t>
       </w:r>
       <w:r>
         <w:t>.</w:t>
@@ -7271,7 +7449,43 @@
                 <w:noProof/>
                 <w:color w:val="000000"/>
               </w:rPr>
-              <w:t xml:space="preserve">    &lt;username&gt;ScoreAntigarein&lt;/username&gt;</w:t>
+              <w:t xml:space="preserve">    &lt;</w:t>
+            </w:r>
+            <w:r>
+              <w:rPr>
+                <w:rFonts w:ascii="Consolas" w:hAnsi="Consolas" w:cs="Consolas"/>
+                <w:b/>
+                <w:noProof/>
+                <w:color w:val="000000"/>
+              </w:rPr>
+              <w:t>U</w:t>
+            </w:r>
+            <w:r>
+              <w:rPr>
+                <w:rFonts w:ascii="Consolas" w:hAnsi="Consolas" w:cs="Consolas"/>
+                <w:b/>
+                <w:noProof/>
+                <w:color w:val="000000"/>
+              </w:rPr>
+              <w:t>sername&gt;ScoreAntigarein&lt;/</w:t>
+            </w:r>
+            <w:r>
+              <w:rPr>
+                <w:rFonts w:ascii="Consolas" w:hAnsi="Consolas" w:cs="Consolas"/>
+                <w:b/>
+                <w:noProof/>
+                <w:color w:val="000000"/>
+              </w:rPr>
+              <w:t>U</w:t>
+            </w:r>
+            <w:r>
+              <w:rPr>
+                <w:rFonts w:ascii="Consolas" w:hAnsi="Consolas" w:cs="Consolas"/>
+                <w:b/>
+                <w:noProof/>
+                <w:color w:val="000000"/>
+              </w:rPr>
+              <w:t>sername&gt;</w:t>
             </w:r>
           </w:p>
           <w:p>
@@ -7294,7 +7508,40 @@
                 <w:noProof/>
                 <w:color w:val="000000"/>
               </w:rPr>
-              <w:t xml:space="preserve">    &lt;most_comments&gt;3&lt;/most_comments&gt;</w:t>
+              <w:lastRenderedPageBreak/>
+              <w:t xml:space="preserve">    &lt;</w:t>
+            </w:r>
+            <w:r>
+              <w:rPr>
+                <w:b/>
+                <w:noProof/>
+              </w:rPr>
+              <w:t>MostComments</w:t>
+            </w:r>
+            <w:r>
+              <w:rPr>
+                <w:rFonts w:ascii="Consolas" w:hAnsi="Consolas" w:cs="Consolas"/>
+                <w:b/>
+                <w:noProof/>
+                <w:color w:val="000000"/>
+              </w:rPr>
+              <w:t>&gt;3&lt;/</w:t>
+            </w:r>
+            <w:r>
+              <w:rPr>
+                <w:b/>
+                <w:noProof/>
+              </w:rPr>
+              <w:t>MostComments</w:t>
+            </w:r>
+            <w:r>
+              <w:rPr>
+                <w:rFonts w:ascii="Consolas" w:hAnsi="Consolas" w:cs="Consolas"/>
+                <w:b/>
+                <w:noProof/>
+                <w:color w:val="000000"/>
+              </w:rPr>
+              <w:t>&gt;</w:t>
             </w:r>
           </w:p>
           <w:p>
@@ -7363,8 +7610,43 @@
                 <w:noProof/>
                 <w:color w:val="000000"/>
               </w:rPr>
-              <w:lastRenderedPageBreak/>
-              <w:t xml:space="preserve">    &lt;username&gt;AryaDenotehow&lt;/username&gt;</w:t>
+              <w:t xml:space="preserve">    &lt;</w:t>
+            </w:r>
+            <w:r>
+              <w:rPr>
+                <w:rFonts w:ascii="Consolas" w:hAnsi="Consolas" w:cs="Consolas"/>
+                <w:b/>
+                <w:noProof/>
+                <w:color w:val="000000"/>
+              </w:rPr>
+              <w:t>U</w:t>
+            </w:r>
+            <w:r>
+              <w:rPr>
+                <w:rFonts w:ascii="Consolas" w:hAnsi="Consolas" w:cs="Consolas"/>
+                <w:b/>
+                <w:noProof/>
+                <w:color w:val="000000"/>
+              </w:rPr>
+              <w:t>sername&gt;AryaDenotehow&lt;/</w:t>
+            </w:r>
+            <w:r>
+              <w:rPr>
+                <w:rFonts w:ascii="Consolas" w:hAnsi="Consolas" w:cs="Consolas"/>
+                <w:b/>
+                <w:noProof/>
+                <w:color w:val="000000"/>
+              </w:rPr>
+              <w:t>U</w:t>
+            </w:r>
+            <w:r>
+              <w:rPr>
+                <w:rFonts w:ascii="Consolas" w:hAnsi="Consolas" w:cs="Consolas"/>
+                <w:b/>
+                <w:noProof/>
+                <w:color w:val="000000"/>
+              </w:rPr>
+              <w:t>sername&gt;</w:t>
             </w:r>
           </w:p>
           <w:p>
@@ -7387,7 +7669,39 @@
                 <w:noProof/>
                 <w:color w:val="000000"/>
               </w:rPr>
-              <w:t xml:space="preserve">    &lt;most_comments&gt;2&lt;/most_comments&gt;</w:t>
+              <w:t xml:space="preserve">    &lt;</w:t>
+            </w:r>
+            <w:r>
+              <w:rPr>
+                <w:b/>
+                <w:noProof/>
+              </w:rPr>
+              <w:t>MostComments</w:t>
+            </w:r>
+            <w:r>
+              <w:rPr>
+                <w:rFonts w:ascii="Consolas" w:hAnsi="Consolas" w:cs="Consolas"/>
+                <w:b/>
+                <w:noProof/>
+                <w:color w:val="000000"/>
+              </w:rPr>
+              <w:t>&gt;2&lt;/</w:t>
+            </w:r>
+            <w:r>
+              <w:rPr>
+                <w:b/>
+                <w:noProof/>
+              </w:rPr>
+              <w:t>MostComments</w:t>
+            </w:r>
+            <w:r>
+              <w:rPr>
+                <w:rFonts w:ascii="Consolas" w:hAnsi="Consolas" w:cs="Consolas"/>
+                <w:b/>
+                <w:noProof/>
+                <w:color w:val="000000"/>
+              </w:rPr>
+              <w:t>&gt;</w:t>
             </w:r>
           </w:p>
           <w:p>
@@ -7456,7 +7770,43 @@
                 <w:noProof/>
                 <w:color w:val="000000"/>
               </w:rPr>
-              <w:t xml:space="preserve">    &lt;username&gt;HighAsmahow&lt;/username&gt;</w:t>
+              <w:t xml:space="preserve">    &lt;</w:t>
+            </w:r>
+            <w:r>
+              <w:rPr>
+                <w:rFonts w:ascii="Consolas" w:hAnsi="Consolas" w:cs="Consolas"/>
+                <w:b/>
+                <w:noProof/>
+                <w:color w:val="000000"/>
+              </w:rPr>
+              <w:t>U</w:t>
+            </w:r>
+            <w:r>
+              <w:rPr>
+                <w:rFonts w:ascii="Consolas" w:hAnsi="Consolas" w:cs="Consolas"/>
+                <w:b/>
+                <w:noProof/>
+                <w:color w:val="000000"/>
+              </w:rPr>
+              <w:t>sername&gt;HighAsmahow&lt;/</w:t>
+            </w:r>
+            <w:r>
+              <w:rPr>
+                <w:rFonts w:ascii="Consolas" w:hAnsi="Consolas" w:cs="Consolas"/>
+                <w:b/>
+                <w:noProof/>
+                <w:color w:val="000000"/>
+              </w:rPr>
+              <w:t>U</w:t>
+            </w:r>
+            <w:r>
+              <w:rPr>
+                <w:rFonts w:ascii="Consolas" w:hAnsi="Consolas" w:cs="Consolas"/>
+                <w:b/>
+                <w:noProof/>
+                <w:color w:val="000000"/>
+              </w:rPr>
+              <w:t>sername&gt;</w:t>
             </w:r>
           </w:p>
           <w:p>
@@ -7479,7 +7829,39 @@
                 <w:noProof/>
                 <w:color w:val="000000"/>
               </w:rPr>
-              <w:t xml:space="preserve">    &lt;most_comments&gt;2&lt;/most_comments&gt;</w:t>
+              <w:t xml:space="preserve">    &lt;</w:t>
+            </w:r>
+            <w:r>
+              <w:rPr>
+                <w:b/>
+                <w:noProof/>
+              </w:rPr>
+              <w:t>MostComments</w:t>
+            </w:r>
+            <w:r>
+              <w:rPr>
+                <w:rFonts w:ascii="Consolas" w:hAnsi="Consolas" w:cs="Consolas"/>
+                <w:b/>
+                <w:noProof/>
+                <w:color w:val="000000"/>
+              </w:rPr>
+              <w:t>&gt;2&lt;/</w:t>
+            </w:r>
+            <w:r>
+              <w:rPr>
+                <w:b/>
+                <w:noProof/>
+              </w:rPr>
+              <w:t>MostComments</w:t>
+            </w:r>
+            <w:r>
+              <w:rPr>
+                <w:rFonts w:ascii="Consolas" w:hAnsi="Consolas" w:cs="Consolas"/>
+                <w:b/>
+                <w:noProof/>
+                <w:color w:val="000000"/>
+              </w:rPr>
+              <w:t>&gt;</w:t>
             </w:r>
           </w:p>
           <w:p>
@@ -7582,7 +7964,7 @@
 </file>
 
 <file path=word/endnotes.xml><?xml version="1.0" encoding="utf-8"?>
-<w:endnotes xmlns:wpc="http://schemas.microsoft.com/office/word/2010/wordprocessingCanvas" xmlns:cx="http://schemas.microsoft.com/office/drawing/2014/chartex" xmlns:cx1="http://schemas.microsoft.com/office/drawing/2015/9/8/chartex" xmlns:cx2="http://schemas.microsoft.com/office/drawing/2015/10/21/chartex" xmlns:cx3="http://schemas.microsoft.com/office/drawing/2016/5/9/chartex" xmlns:cx4="http://schemas.microsoft.com/office/drawing/2016/5/10/chartex" xmlns:cx5="http://schemas.microsoft.com/office/drawing/2016/5/11/chartex" xmlns:cx6="http://schemas.microsoft.com/office/drawing/2016/5/12/chartex" xmlns:cx7="http://schemas.microsoft.com/office/drawing/2016/5/13/chartex" xmlns:cx8="http://schemas.microsoft.com/office/drawing/2016/5/14/chartex" xmlns:mc="http://schemas.openxmlformats.org/markup-compatibility/2006" xmlns:aink="http://schemas.microsoft.com/office/drawing/2016/ink" xmlns:am3d="http://schemas.microsoft.com/office/drawing/2017/model3d" xmlns:o="urn:schemas-microsoft-com:office:office" xmlns:r="http://schemas.openxmlformats.org/officeDocument/2006/relationships" xmlns:m="http://schemas.openxmlformats.org/officeDocument/2006/math" xmlns:v="urn:schemas-microsoft-com:vml" xmlns:wp14="http://schemas.microsoft.com/office/word/2010/wordprocessingDrawing" xmlns:wp="http://schemas.openxmlformats.org/drawingml/2006/wordprocessingDrawing" xmlns:w10="urn:schemas-microsoft-com:office:word" xmlns:w="http://schemas.openxmlformats.org/wordprocessingml/2006/main" xmlns:w14="http://schemas.microsoft.com/office/word/2010/wordml" xmlns:w15="http://schemas.microsoft.com/office/word/2012/wordml" xmlns:w16cid="http://schemas.microsoft.com/office/word/2016/wordml/cid" xmlns:w16se="http://schemas.microsoft.com/office/word/2015/wordml/symex" xmlns:wpg="http://schemas.microsoft.com/office/word/2010/wordprocessingGroup" xmlns:wpi="http://schemas.microsoft.com/office/word/2010/wordprocessingInk" xmlns:wne="http://schemas.microsoft.com/office/word/2006/wordml" xmlns:wps="http://schemas.microsoft.com/office/word/2010/wordprocessingShape" mc:Ignorable="w14 w15 w16se w16cid wp14">
+<w:endnotes xmlns:wpc="http://schemas.microsoft.com/office/word/2010/wordprocessingCanvas" xmlns:mc="http://schemas.openxmlformats.org/markup-compatibility/2006" xmlns:o="urn:schemas-microsoft-com:office:office" xmlns:r="http://schemas.openxmlformats.org/officeDocument/2006/relationships" xmlns:m="http://schemas.openxmlformats.org/officeDocument/2006/math" xmlns:v="urn:schemas-microsoft-com:vml" xmlns:wp14="http://schemas.microsoft.com/office/word/2010/wordprocessingDrawing" xmlns:wp="http://schemas.openxmlformats.org/drawingml/2006/wordprocessingDrawing" xmlns:w10="urn:schemas-microsoft-com:office:word" xmlns:w="http://schemas.openxmlformats.org/wordprocessingml/2006/main" xmlns:w14="http://schemas.microsoft.com/office/word/2010/wordml" xmlns:w15="http://schemas.microsoft.com/office/word/2012/wordml" xmlns:wpg="http://schemas.microsoft.com/office/word/2010/wordprocessingGroup" xmlns:wpi="http://schemas.microsoft.com/office/word/2010/wordprocessingInk" xmlns:wne="http://schemas.microsoft.com/office/word/2006/wordml" xmlns:wps="http://schemas.microsoft.com/office/word/2010/wordprocessingShape" mc:Ignorable="w14 w15 wp14">
   <w:endnote w:type="separator" w:id="-1">
     <w:p>
       <w:pPr>
@@ -7607,7 +7989,7 @@
 </file>
 
 <file path=word/footer1.xml><?xml version="1.0" encoding="utf-8"?>
-<w:ftr xmlns:wpc="http://schemas.microsoft.com/office/word/2010/wordprocessingCanvas" xmlns:cx="http://schemas.microsoft.com/office/drawing/2014/chartex" xmlns:cx1="http://schemas.microsoft.com/office/drawing/2015/9/8/chartex" xmlns:cx2="http://schemas.microsoft.com/office/drawing/2015/10/21/chartex" xmlns:cx3="http://schemas.microsoft.com/office/drawing/2016/5/9/chartex" xmlns:cx4="http://schemas.microsoft.com/office/drawing/2016/5/10/chartex" xmlns:cx5="http://schemas.microsoft.com/office/drawing/2016/5/11/chartex" xmlns:cx6="http://schemas.microsoft.com/office/drawing/2016/5/12/chartex" xmlns:cx7="http://schemas.microsoft.com/office/drawing/2016/5/13/chartex" xmlns:cx8="http://schemas.microsoft.com/office/drawing/2016/5/14/chartex" xmlns:mc="http://schemas.openxmlformats.org/markup-compatibility/2006" xmlns:aink="http://schemas.microsoft.com/office/drawing/2016/ink" xmlns:am3d="http://schemas.microsoft.com/office/drawing/2017/model3d" xmlns:o="urn:schemas-microsoft-com:office:office" xmlns:r="http://schemas.openxmlformats.org/officeDocument/2006/relationships" xmlns:m="http://schemas.openxmlformats.org/officeDocument/2006/math" xmlns:v="urn:schemas-microsoft-com:vml" xmlns:wp14="http://schemas.microsoft.com/office/word/2010/wordprocessingDrawing" xmlns:wp="http://schemas.openxmlformats.org/drawingml/2006/wordprocessingDrawing" xmlns:w10="urn:schemas-microsoft-com:office:word" xmlns:w="http://schemas.openxmlformats.org/wordprocessingml/2006/main" xmlns:w14="http://schemas.microsoft.com/office/word/2010/wordml" xmlns:w15="http://schemas.microsoft.com/office/word/2012/wordml" xmlns:w16cid="http://schemas.microsoft.com/office/word/2016/wordml/cid" xmlns:w16se="http://schemas.microsoft.com/office/word/2015/wordml/symex" xmlns:wpg="http://schemas.microsoft.com/office/word/2010/wordprocessingGroup" xmlns:wpi="http://schemas.microsoft.com/office/word/2010/wordprocessingInk" xmlns:wne="http://schemas.microsoft.com/office/word/2006/wordml" xmlns:wps="http://schemas.microsoft.com/office/word/2010/wordprocessingShape" mc:Ignorable="w14 w15 w16se w16cid wp14">
+<w:ftr xmlns:wpc="http://schemas.microsoft.com/office/word/2010/wordprocessingCanvas" xmlns:mc="http://schemas.openxmlformats.org/markup-compatibility/2006" xmlns:o="urn:schemas-microsoft-com:office:office" xmlns:r="http://schemas.openxmlformats.org/officeDocument/2006/relationships" xmlns:m="http://schemas.openxmlformats.org/officeDocument/2006/math" xmlns:v="urn:schemas-microsoft-com:vml" xmlns:wp14="http://schemas.microsoft.com/office/word/2010/wordprocessingDrawing" xmlns:wp="http://schemas.openxmlformats.org/drawingml/2006/wordprocessingDrawing" xmlns:w10="urn:schemas-microsoft-com:office:word" xmlns:w="http://schemas.openxmlformats.org/wordprocessingml/2006/main" xmlns:w14="http://schemas.microsoft.com/office/word/2010/wordml" xmlns:w15="http://schemas.microsoft.com/office/word/2012/wordml" xmlns:wpg="http://schemas.microsoft.com/office/word/2010/wordprocessingGroup" xmlns:wpi="http://schemas.microsoft.com/office/word/2010/wordprocessingInk" xmlns:wne="http://schemas.microsoft.com/office/word/2006/wordml" xmlns:wps="http://schemas.microsoft.com/office/word/2010/wordprocessingShape" mc:Ignorable="w14 w15 wp14">
   <w:p>
     <w:pPr>
       <w:pStyle w:val="Footer"/>
@@ -7615,6 +7997,7 @@
     <w:r>
       <w:rPr>
         <w:noProof/>
+        <w:lang w:val="bg-BG" w:eastAsia="bg-BG"/>
       </w:rPr>
       <w:drawing>
         <wp:anchor distT="0" distB="0" distL="114300" distR="114300" simplePos="0" relativeHeight="251659264" behindDoc="0" locked="0" layoutInCell="1" allowOverlap="1" wp14:anchorId="23ADBF50" wp14:editId="5B912273">
@@ -7670,6 +8053,7 @@
     <w:r>
       <w:rPr>
         <w:noProof/>
+        <w:lang w:val="bg-BG" w:eastAsia="bg-BG"/>
       </w:rPr>
       <mc:AlternateContent>
         <mc:Choice Requires="wps">
@@ -7733,7 +8117,7 @@
             </wp:anchor>
           </w:drawing>
         </mc:Choice>
-        <mc:Fallback>
+        <mc:Fallback xmlns:w16cid="http://schemas.microsoft.com/office/word/2016/wordml/cid" xmlns:w16se="http://schemas.microsoft.com/office/word/2015/wordml/symex" xmlns:am3d="http://schemas.microsoft.com/office/drawing/2017/model3d" xmlns:aink="http://schemas.microsoft.com/office/drawing/2016/ink" xmlns:cx8="http://schemas.microsoft.com/office/drawing/2016/5/14/chartex" xmlns:cx7="http://schemas.microsoft.com/office/drawing/2016/5/13/chartex" xmlns:cx6="http://schemas.microsoft.com/office/drawing/2016/5/12/chartex" xmlns:cx5="http://schemas.microsoft.com/office/drawing/2016/5/11/chartex" xmlns:cx4="http://schemas.microsoft.com/office/drawing/2016/5/10/chartex" xmlns:cx3="http://schemas.microsoft.com/office/drawing/2016/5/9/chartex" xmlns:cx2="http://schemas.microsoft.com/office/drawing/2015/10/21/chartex" xmlns:cx1="http://schemas.microsoft.com/office/drawing/2015/9/8/chartex" xmlns:cx="http://schemas.microsoft.com/office/drawing/2014/chartex">
           <w:pict>
             <v:line w14:anchorId="4A8DB499" id="Straight Connector 25" o:spid="_x0000_s1026" style="position:absolute;flip:y;z-index:251660288;visibility:visible;mso-wrap-style:square;mso-width-percent:0;mso-height-percent:0;mso-wrap-distance-left:0;mso-wrap-distance-top:0;mso-wrap-distance-right:0;mso-wrap-distance-bottom:0;mso-position-horizontal:absolute;mso-position-horizontal-relative:text;mso-position-vertical:absolute;mso-position-vertical-relative:text;mso-width-percent:0;mso-height-percent:0;mso-width-relative:page;mso-height-relative:page" from="-.1pt,5.2pt" to="520.7pt,5.2pt" o:gfxdata="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" strokecolor="#f37123" strokeweight="1pt">
               <v:stroke endcap="round"/>
@@ -7745,6 +8129,7 @@
     <w:r>
       <w:rPr>
         <w:noProof/>
+        <w:lang w:val="bg-BG" w:eastAsia="bg-BG"/>
       </w:rPr>
       <mc:AlternateContent>
         <mc:Choice Requires="wps">
@@ -7868,6 +8253,7 @@
                               <w:noProof/>
                               <w:sz w:val="20"/>
                               <w:szCs w:val="20"/>
+                              <w:lang w:val="bg-BG" w:eastAsia="bg-BG"/>
                             </w:rPr>
                             <w:drawing>
                               <wp:inline distT="0" distB="0" distL="0" distR="0" wp14:anchorId="4C25C1B4" wp14:editId="5F85044F">
@@ -7932,6 +8318,7 @@
                               <w:noProof/>
                               <w:sz w:val="20"/>
                               <w:szCs w:val="20"/>
+                              <w:lang w:val="bg-BG" w:eastAsia="bg-BG"/>
                             </w:rPr>
                             <w:drawing>
                               <wp:inline distT="0" distB="0" distL="0" distR="0" wp14:anchorId="0D033673" wp14:editId="4F4C94E5">
@@ -7989,6 +8376,7 @@
                               <w:noProof/>
                               <w:sz w:val="20"/>
                               <w:szCs w:val="20"/>
+                              <w:lang w:val="bg-BG" w:eastAsia="bg-BG"/>
                             </w:rPr>
                             <w:drawing>
                               <wp:inline distT="0" distB="0" distL="0" distR="0" wp14:anchorId="47F8FB18" wp14:editId="35C5A2C2">
@@ -8043,6 +8431,7 @@
                               <w:noProof/>
                               <w:sz w:val="20"/>
                               <w:szCs w:val="20"/>
+                              <w:lang w:val="bg-BG" w:eastAsia="bg-BG"/>
                             </w:rPr>
                             <w:drawing>
                               <wp:inline distT="0" distB="0" distL="0" distR="0" wp14:anchorId="7A01BA8C" wp14:editId="2F5E9767">
@@ -8097,6 +8486,7 @@
                               <w:noProof/>
                               <w:sz w:val="20"/>
                               <w:szCs w:val="20"/>
+                              <w:lang w:val="bg-BG" w:eastAsia="bg-BG"/>
                             </w:rPr>
                             <w:drawing>
                               <wp:inline distT="0" distB="0" distL="0" distR="0" wp14:anchorId="5AE31EB6" wp14:editId="561E1338">
@@ -8151,6 +8541,7 @@
                               <w:noProof/>
                               <w:sz w:val="20"/>
                               <w:szCs w:val="20"/>
+                              <w:lang w:val="bg-BG" w:eastAsia="bg-BG"/>
                             </w:rPr>
                             <w:drawing>
                               <wp:inline distT="0" distB="0" distL="0" distR="0" wp14:anchorId="5AD422C9" wp14:editId="174751E3">
@@ -8207,6 +8598,7 @@
                               <w:noProof/>
                               <w:sz w:val="20"/>
                               <w:szCs w:val="20"/>
+                              <w:lang w:val="bg-BG" w:eastAsia="bg-BG"/>
                             </w:rPr>
                             <w:drawing>
                               <wp:inline distT="0" distB="0" distL="0" distR="0" wp14:anchorId="261D3547" wp14:editId="4991A708">
@@ -8263,6 +8655,7 @@
                               <w:noProof/>
                               <w:sz w:val="20"/>
                               <w:szCs w:val="20"/>
+                              <w:lang w:val="bg-BG" w:eastAsia="bg-BG"/>
                             </w:rPr>
                             <w:drawing>
                               <wp:inline distT="0" distB="0" distL="0" distR="0" wp14:anchorId="73C1A742" wp14:editId="673A8882">
@@ -8319,6 +8712,7 @@
                               <w:noProof/>
                               <w:sz w:val="20"/>
                               <w:szCs w:val="20"/>
+                              <w:lang w:val="bg-BG" w:eastAsia="bg-BG"/>
                             </w:rPr>
                             <w:drawing>
                               <wp:inline distT="0" distB="0" distL="0" distR="0" wp14:anchorId="4B93D50B" wp14:editId="0160DD78">
@@ -8379,7 +8773,7 @@
             </wp:anchor>
           </w:drawing>
         </mc:Choice>
-        <mc:Fallback>
+        <mc:Fallback xmlns:w16cid="http://schemas.microsoft.com/office/word/2016/wordml/cid" xmlns:w16se="http://schemas.microsoft.com/office/word/2015/wordml/symex" xmlns:am3d="http://schemas.microsoft.com/office/drawing/2017/model3d" xmlns:aink="http://schemas.microsoft.com/office/drawing/2016/ink" xmlns:cx8="http://schemas.microsoft.com/office/drawing/2016/5/14/chartex" xmlns:cx7="http://schemas.microsoft.com/office/drawing/2016/5/13/chartex" xmlns:cx6="http://schemas.microsoft.com/office/drawing/2016/5/12/chartex" xmlns:cx5="http://schemas.microsoft.com/office/drawing/2016/5/11/chartex" xmlns:cx4="http://schemas.microsoft.com/office/drawing/2016/5/10/chartex" xmlns:cx3="http://schemas.microsoft.com/office/drawing/2016/5/9/chartex" xmlns:cx2="http://schemas.microsoft.com/office/drawing/2015/10/21/chartex" xmlns:cx1="http://schemas.microsoft.com/office/drawing/2015/9/8/chartex" xmlns:cx="http://schemas.microsoft.com/office/drawing/2014/chartex">
           <w:pict>
             <v:shapetype w14:anchorId="1A56C5A6" id="_x0000_t202" coordsize="21600,21600" o:spt="202" path="m,l,21600r21600,l21600,xe">
               <v:stroke joinstyle="miter"/>
@@ -8469,7 +8863,7 @@
                                   <pic:cNvPicPr/>
                                 </pic:nvPicPr>
                                 <pic:blipFill rotWithShape="1">
-                                  <a:blip r:embed="rId4" cstate="print">
+                                  <a:blip r:embed="rId15" cstate="print">
                                     <a:extLst>
                                       <a:ext uri="{28A0092B-C50C-407E-A947-70E740481C1C}">
                                         <a14:useLocalDpi xmlns:a14="http://schemas.microsoft.com/office/drawing/2010/main" val="0"/>
@@ -8533,7 +8927,7 @@
                                   <pic:cNvPicPr/>
                                 </pic:nvPicPr>
                                 <pic:blipFill rotWithShape="1">
-                                  <a:blip r:embed="rId5" cstate="print">
+                                  <a:blip r:embed="rId16" cstate="print">
                                     <a:extLst>
                                       <a:ext uri="{28A0092B-C50C-407E-A947-70E740481C1C}">
                                         <a14:useLocalDpi xmlns:a14="http://schemas.microsoft.com/office/drawing/2010/main" val="0"/>
@@ -8588,7 +8982,7 @@
                                   <pic:cNvPicPr/>
                                 </pic:nvPicPr>
                                 <pic:blipFill rotWithShape="1">
-                                  <a:blip r:embed="rId6" cstate="print">
+                                  <a:blip r:embed="rId17" cstate="print">
                                     <a:extLst>
                                       <a:ext uri="{28A0092B-C50C-407E-A947-70E740481C1C}">
                                         <a14:useLocalDpi xmlns:a14="http://schemas.microsoft.com/office/drawing/2010/main" val="0"/>
@@ -8642,7 +9036,7 @@
                                   <pic:cNvPicPr/>
                                 </pic:nvPicPr>
                                 <pic:blipFill rotWithShape="1">
-                                  <a:blip r:embed="rId7" cstate="print">
+                                  <a:blip r:embed="rId18" cstate="print">
                                     <a:extLst>
                                       <a:ext uri="{28A0092B-C50C-407E-A947-70E740481C1C}">
                                         <a14:useLocalDpi xmlns:a14="http://schemas.microsoft.com/office/drawing/2010/main" val="0"/>
@@ -8696,7 +9090,7 @@
                                   <pic:cNvPicPr/>
                                 </pic:nvPicPr>
                                 <pic:blipFill rotWithShape="1">
-                                  <a:blip r:embed="rId8" cstate="print">
+                                  <a:blip r:embed="rId19" cstate="print">
                                     <a:extLst>
                                       <a:ext uri="{28A0092B-C50C-407E-A947-70E740481C1C}">
                                         <a14:useLocalDpi xmlns:a14="http://schemas.microsoft.com/office/drawing/2010/main" val="0"/>
@@ -8752,7 +9146,7 @@
                                   <pic:cNvPicPr/>
                                 </pic:nvPicPr>
                                 <pic:blipFill rotWithShape="1">
-                                  <a:blip r:embed="rId9" cstate="print">
+                                  <a:blip r:embed="rId20" cstate="print">
                                     <a:extLst>
                                       <a:ext uri="{28A0092B-C50C-407E-A947-70E740481C1C}">
                                         <a14:useLocalDpi xmlns:a14="http://schemas.microsoft.com/office/drawing/2010/main" val="0"/>
@@ -8808,7 +9202,7 @@
                                   <pic:cNvPicPr/>
                                 </pic:nvPicPr>
                                 <pic:blipFill rotWithShape="1">
-                                  <a:blip r:embed="rId10" cstate="print">
+                                  <a:blip r:embed="rId21" cstate="print">
                                     <a:extLst>
                                       <a:ext uri="{28A0092B-C50C-407E-A947-70E740481C1C}">
                                         <a14:useLocalDpi xmlns:a14="http://schemas.microsoft.com/office/drawing/2010/main" val="0"/>
@@ -8864,7 +9258,7 @@
                                   <pic:cNvPicPr/>
                                 </pic:nvPicPr>
                                 <pic:blipFill rotWithShape="1">
-                                  <a:blip r:embed="rId11" cstate="print">
+                                  <a:blip r:embed="rId22" cstate="print">
                                     <a:extLst>
                                       <a:ext uri="{28A0092B-C50C-407E-A947-70E740481C1C}">
                                         <a14:useLocalDpi xmlns:a14="http://schemas.microsoft.com/office/drawing/2010/main" val="0"/>
@@ -8918,7 +9312,7 @@
                                   <pic:cNvPicPr/>
                                 </pic:nvPicPr>
                                 <pic:blipFill rotWithShape="1">
-                                  <a:blip r:embed="rId12" cstate="print">
+                                  <a:blip r:embed="rId23" cstate="print">
                                     <a:extLst>
                                       <a:ext uri="{28A0092B-C50C-407E-A947-70E740481C1C}">
                                         <a14:useLocalDpi xmlns:a14="http://schemas.microsoft.com/office/drawing/2010/main" val="0"/>
@@ -8956,6 +9350,7 @@
     <w:r>
       <w:rPr>
         <w:noProof/>
+        <w:lang w:val="bg-BG" w:eastAsia="bg-BG"/>
       </w:rPr>
       <mc:AlternateContent>
         <mc:Choice Requires="wps">
@@ -9044,7 +9439,7 @@
             </wp:anchor>
           </w:drawing>
         </mc:Choice>
-        <mc:Fallback>
+        <mc:Fallback xmlns:w16cid="http://schemas.microsoft.com/office/word/2016/wordml/cid" xmlns:w16se="http://schemas.microsoft.com/office/word/2015/wordml/symex" xmlns:am3d="http://schemas.microsoft.com/office/drawing/2017/model3d" xmlns:aink="http://schemas.microsoft.com/office/drawing/2016/ink" xmlns:cx8="http://schemas.microsoft.com/office/drawing/2016/5/14/chartex" xmlns:cx7="http://schemas.microsoft.com/office/drawing/2016/5/13/chartex" xmlns:cx6="http://schemas.microsoft.com/office/drawing/2016/5/12/chartex" xmlns:cx5="http://schemas.microsoft.com/office/drawing/2016/5/11/chartex" xmlns:cx4="http://schemas.microsoft.com/office/drawing/2016/5/10/chartex" xmlns:cx3="http://schemas.microsoft.com/office/drawing/2016/5/9/chartex" xmlns:cx2="http://schemas.microsoft.com/office/drawing/2015/10/21/chartex" xmlns:cx1="http://schemas.microsoft.com/office/drawing/2015/9/8/chartex" xmlns:cx="http://schemas.microsoft.com/office/drawing/2014/chartex">
           <w:pict>
             <v:shape w14:anchorId="464E6625" id="Text Box 23" o:spid="_x0000_s1027" type="#_x0000_t202" style="position:absolute;margin-left:125.15pt;margin-top:26.95pt;width:44.85pt;height:15.75pt;z-index:251662336;visibility:visible;mso-wrap-style:square;mso-width-percent:0;mso-height-percent:0;mso-wrap-distance-left:0;mso-wrap-distance-top:0;mso-wrap-distance-right:0;mso-wrap-distance-bottom:0;mso-position-horizontal:absolute;mso-position-horizontal-relative:text;mso-position-vertical:absolute;mso-position-vertical-relative:text;mso-width-percent:0;mso-height-percent:0;mso-width-relative:page;mso-height-relative:page;v-text-anchor:middle" o:gfxdata="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" filled="f" stroked="f" strokeweight=".5pt">
               <v:textbox inset="1.42pt,0,0,0">
@@ -9071,6 +9466,7 @@
     <w:r>
       <w:rPr>
         <w:noProof/>
+        <w:lang w:val="bg-BG" w:eastAsia="bg-BG"/>
       </w:rPr>
       <mc:AlternateContent>
         <mc:Choice Requires="wps">
@@ -9173,7 +9569,7 @@
                               <w:sz w:val="18"/>
                               <w:szCs w:val="18"/>
                             </w:rPr>
-                            <w:t>2</w:t>
+                            <w:t>4</w:t>
                           </w:r>
                           <w:r>
                             <w:rPr>
@@ -9245,7 +9641,11 @@
         </mc:Choice>
         <mc:Fallback>
           <w:pict>
-            <v:shape w14:anchorId="5A0DC96C" id="Text Box 21" o:spid="_x0000_s1028" type="#_x0000_t202" style="position:absolute;margin-left:444.65pt;margin-top:26.95pt;width:70.9pt;height:15.9pt;z-index:251663360;visibility:visible;mso-wrap-style:square;mso-width-percent:0;mso-height-percent:0;mso-wrap-distance-left:0;mso-wrap-distance-top:0;mso-wrap-distance-right:0;mso-wrap-distance-bottom:0;mso-position-horizontal:absolute;mso-position-horizontal-relative:text;mso-position-vertical:absolute;mso-position-vertical-relative:text;mso-width-percent:0;mso-height-percent:0;mso-width-relative:page;mso-height-relative:page;v-text-anchor:middle" o:gfxdata="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" filled="f" stroked="f" strokeweight=".5pt">
+            <v:shapetype w14:anchorId="5A0DC96C" id="_x0000_t202" coordsize="21600,21600" o:spt="202" path="m,l,21600r21600,l21600,xe">
+              <v:stroke joinstyle="miter"/>
+              <v:path gradientshapeok="t" o:connecttype="rect"/>
+            </v:shapetype>
+            <v:shape id="Text Box 21" o:spid="_x0000_s1028" type="#_x0000_t202" style="position:absolute;margin-left:444.65pt;margin-top:26.95pt;width:70.9pt;height:15.9pt;z-index:251663360;visibility:visible;mso-wrap-style:square;mso-width-percent:0;mso-height-percent:0;mso-wrap-distance-left:0;mso-wrap-distance-top:0;mso-wrap-distance-right:0;mso-wrap-distance-bottom:0;mso-position-horizontal:absolute;mso-position-horizontal-relative:text;mso-position-vertical:absolute;mso-position-vertical-relative:text;mso-width-percent:0;mso-height-percent:0;mso-width-relative:page;mso-height-relative:page;v-text-anchor:middle" o:gfxdata="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" filled="f" stroked="f" strokeweight=".5pt">
               <v:textbox inset="0,0,0,0">
                 <w:txbxContent>
                   <w:p>
@@ -9291,7 +9691,7 @@
                         <w:sz w:val="18"/>
                         <w:szCs w:val="18"/>
                       </w:rPr>
-                      <w:t>2</w:t>
+                      <w:t>4</w:t>
                     </w:r>
                     <w:r>
                       <w:rPr>
@@ -9356,7 +9756,7 @@
 </file>
 
 <file path=word/footnotes.xml><?xml version="1.0" encoding="utf-8"?>
-<w:footnotes xmlns:wpc="http://schemas.microsoft.com/office/word/2010/wordprocessingCanvas" xmlns:cx="http://schemas.microsoft.com/office/drawing/2014/chartex" xmlns:cx1="http://schemas.microsoft.com/office/drawing/2015/9/8/chartex" xmlns:cx2="http://schemas.microsoft.com/office/drawing/2015/10/21/chartex" xmlns:cx3="http://schemas.microsoft.com/office/drawing/2016/5/9/chartex" xmlns:cx4="http://schemas.microsoft.com/office/drawing/2016/5/10/chartex" xmlns:cx5="http://schemas.microsoft.com/office/drawing/2016/5/11/chartex" xmlns:cx6="http://schemas.microsoft.com/office/drawing/2016/5/12/chartex" xmlns:cx7="http://schemas.microsoft.com/office/drawing/2016/5/13/chartex" xmlns:cx8="http://schemas.microsoft.com/office/drawing/2016/5/14/chartex" xmlns:mc="http://schemas.openxmlformats.org/markup-compatibility/2006" xmlns:aink="http://schemas.microsoft.com/office/drawing/2016/ink" xmlns:am3d="http://schemas.microsoft.com/office/drawing/2017/model3d" xmlns:o="urn:schemas-microsoft-com:office:office" xmlns:r="http://schemas.openxmlformats.org/officeDocument/2006/relationships" xmlns:m="http://schemas.openxmlformats.org/officeDocument/2006/math" xmlns:v="urn:schemas-microsoft-com:vml" xmlns:wp14="http://schemas.microsoft.com/office/word/2010/wordprocessingDrawing" xmlns:wp="http://schemas.openxmlformats.org/drawingml/2006/wordprocessingDrawing" xmlns:w10="urn:schemas-microsoft-com:office:word" xmlns:w="http://schemas.openxmlformats.org/wordprocessingml/2006/main" xmlns:w14="http://schemas.microsoft.com/office/word/2010/wordml" xmlns:w15="http://schemas.microsoft.com/office/word/2012/wordml" xmlns:w16cid="http://schemas.microsoft.com/office/word/2016/wordml/cid" xmlns:w16se="http://schemas.microsoft.com/office/word/2015/wordml/symex" xmlns:wpg="http://schemas.microsoft.com/office/word/2010/wordprocessingGroup" xmlns:wpi="http://schemas.microsoft.com/office/word/2010/wordprocessingInk" xmlns:wne="http://schemas.microsoft.com/office/word/2006/wordml" xmlns:wps="http://schemas.microsoft.com/office/word/2010/wordprocessingShape" mc:Ignorable="w14 w15 w16se w16cid wp14">
+<w:footnotes xmlns:wpc="http://schemas.microsoft.com/office/word/2010/wordprocessingCanvas" xmlns:mc="http://schemas.openxmlformats.org/markup-compatibility/2006" xmlns:o="urn:schemas-microsoft-com:office:office" xmlns:r="http://schemas.openxmlformats.org/officeDocument/2006/relationships" xmlns:m="http://schemas.openxmlformats.org/officeDocument/2006/math" xmlns:v="urn:schemas-microsoft-com:vml" xmlns:wp14="http://schemas.microsoft.com/office/word/2010/wordprocessingDrawing" xmlns:wp="http://schemas.openxmlformats.org/drawingml/2006/wordprocessingDrawing" xmlns:w10="urn:schemas-microsoft-com:office:word" xmlns:w="http://schemas.openxmlformats.org/wordprocessingml/2006/main" xmlns:w14="http://schemas.microsoft.com/office/word/2010/wordml" xmlns:w15="http://schemas.microsoft.com/office/word/2012/wordml" xmlns:wpg="http://schemas.microsoft.com/office/word/2010/wordprocessingGroup" xmlns:wpi="http://schemas.microsoft.com/office/word/2010/wordprocessingInk" xmlns:wne="http://schemas.microsoft.com/office/word/2006/wordml" xmlns:wps="http://schemas.microsoft.com/office/word/2010/wordprocessingShape" mc:Ignorable="w14 w15 wp14">
   <w:footnote w:type="separator" w:id="-1">
     <w:p>
       <w:pPr>
@@ -9381,7 +9781,7 @@
 </file>
 
 <file path=word/header1.xml><?xml version="1.0" encoding="utf-8"?>
-<w:hdr xmlns:wpc="http://schemas.microsoft.com/office/word/2010/wordprocessingCanvas" xmlns:cx="http://schemas.microsoft.com/office/drawing/2014/chartex" xmlns:cx1="http://schemas.microsoft.com/office/drawing/2015/9/8/chartex" xmlns:cx2="http://schemas.microsoft.com/office/drawing/2015/10/21/chartex" xmlns:cx3="http://schemas.microsoft.com/office/drawing/2016/5/9/chartex" xmlns:cx4="http://schemas.microsoft.com/office/drawing/2016/5/10/chartex" xmlns:cx5="http://schemas.microsoft.com/office/drawing/2016/5/11/chartex" xmlns:cx6="http://schemas.microsoft.com/office/drawing/2016/5/12/chartex" xmlns:cx7="http://schemas.microsoft.com/office/drawing/2016/5/13/chartex" xmlns:cx8="http://schemas.microsoft.com/office/drawing/2016/5/14/chartex" xmlns:mc="http://schemas.openxmlformats.org/markup-compatibility/2006" xmlns:aink="http://schemas.microsoft.com/office/drawing/2016/ink" xmlns:am3d="http://schemas.microsoft.com/office/drawing/2017/model3d" xmlns:o="urn:schemas-microsoft-com:office:office" xmlns:r="http://schemas.openxmlformats.org/officeDocument/2006/relationships" xmlns:m="http://schemas.openxmlformats.org/officeDocument/2006/math" xmlns:v="urn:schemas-microsoft-com:vml" xmlns:wp14="http://schemas.microsoft.com/office/word/2010/wordprocessingDrawing" xmlns:wp="http://schemas.openxmlformats.org/drawingml/2006/wordprocessingDrawing" xmlns:w10="urn:schemas-microsoft-com:office:word" xmlns:w="http://schemas.openxmlformats.org/wordprocessingml/2006/main" xmlns:w14="http://schemas.microsoft.com/office/word/2010/wordml" xmlns:w15="http://schemas.microsoft.com/office/word/2012/wordml" xmlns:w16cid="http://schemas.microsoft.com/office/word/2016/wordml/cid" xmlns:w16se="http://schemas.microsoft.com/office/word/2015/wordml/symex" xmlns:wpg="http://schemas.microsoft.com/office/word/2010/wordprocessingGroup" xmlns:wpi="http://schemas.microsoft.com/office/word/2010/wordprocessingInk" xmlns:wne="http://schemas.microsoft.com/office/word/2006/wordml" xmlns:wps="http://schemas.microsoft.com/office/word/2010/wordprocessingShape" mc:Ignorable="w14 w15 w16se w16cid wp14">
+<w:hdr xmlns:wpc="http://schemas.microsoft.com/office/word/2010/wordprocessingCanvas" xmlns:mc="http://schemas.openxmlformats.org/markup-compatibility/2006" xmlns:o="urn:schemas-microsoft-com:office:office" xmlns:r="http://schemas.openxmlformats.org/officeDocument/2006/relationships" xmlns:m="http://schemas.openxmlformats.org/officeDocument/2006/math" xmlns:v="urn:schemas-microsoft-com:vml" xmlns:wp14="http://schemas.microsoft.com/office/word/2010/wordprocessingDrawing" xmlns:wp="http://schemas.openxmlformats.org/drawingml/2006/wordprocessingDrawing" xmlns:w10="urn:schemas-microsoft-com:office:word" xmlns:w="http://schemas.openxmlformats.org/wordprocessingml/2006/main" xmlns:w14="http://schemas.microsoft.com/office/word/2010/wordml" xmlns:w15="http://schemas.microsoft.com/office/word/2012/wordml" xmlns:wpg="http://schemas.microsoft.com/office/word/2010/wordprocessingGroup" xmlns:wpi="http://schemas.microsoft.com/office/word/2010/wordprocessingInk" xmlns:wne="http://schemas.microsoft.com/office/word/2006/wordml" xmlns:wps="http://schemas.microsoft.com/office/word/2010/wordprocessingShape" mc:Ignorable="w14 w15 wp14">
   <w:p>
     <w:pPr>
       <w:pStyle w:val="Header"/>
@@ -9392,7 +9792,7 @@
 </file>
 
 <file path=word/numbering.xml><?xml version="1.0" encoding="utf-8"?>
-<w:numbering xmlns:wpc="http://schemas.microsoft.com/office/word/2010/wordprocessingCanvas" xmlns:cx="http://schemas.microsoft.com/office/drawing/2014/chartex" xmlns:cx1="http://schemas.microsoft.com/office/drawing/2015/9/8/chartex" xmlns:cx2="http://schemas.microsoft.com/office/drawing/2015/10/21/chartex" xmlns:cx3="http://schemas.microsoft.com/office/drawing/2016/5/9/chartex" xmlns:cx4="http://schemas.microsoft.com/office/drawing/2016/5/10/chartex" xmlns:cx5="http://schemas.microsoft.com/office/drawing/2016/5/11/chartex" xmlns:cx6="http://schemas.microsoft.com/office/drawing/2016/5/12/chartex" xmlns:cx7="http://schemas.microsoft.com/office/drawing/2016/5/13/chartex" xmlns:cx8="http://schemas.microsoft.com/office/drawing/2016/5/14/chartex" xmlns:mc="http://schemas.openxmlformats.org/markup-compatibility/2006" xmlns:aink="http://schemas.microsoft.com/office/drawing/2016/ink" xmlns:am3d="http://schemas.microsoft.com/office/drawing/2017/model3d" xmlns:o="urn:schemas-microsoft-com:office:office" xmlns:r="http://schemas.openxmlformats.org/officeDocument/2006/relationships" xmlns:m="http://schemas.openxmlformats.org/officeDocument/2006/math" xmlns:v="urn:schemas-microsoft-com:vml" xmlns:wp14="http://schemas.microsoft.com/office/word/2010/wordprocessingDrawing" xmlns:wp="http://schemas.openxmlformats.org/drawingml/2006/wordprocessingDrawing" xmlns:w10="urn:schemas-microsoft-com:office:word" xmlns:w="http://schemas.openxmlformats.org/wordprocessingml/2006/main" xmlns:w14="http://schemas.microsoft.com/office/word/2010/wordml" xmlns:w15="http://schemas.microsoft.com/office/word/2012/wordml" xmlns:w16cid="http://schemas.microsoft.com/office/word/2016/wordml/cid" xmlns:w16se="http://schemas.microsoft.com/office/word/2015/wordml/symex" xmlns:wpg="http://schemas.microsoft.com/office/word/2010/wordprocessingGroup" xmlns:wpi="http://schemas.microsoft.com/office/word/2010/wordprocessingInk" xmlns:wne="http://schemas.microsoft.com/office/word/2006/wordml" xmlns:wps="http://schemas.microsoft.com/office/word/2010/wordprocessingShape" mc:Ignorable="w14 w15 w16se w16cid wp14">
+<w:numbering xmlns:wpc="http://schemas.microsoft.com/office/word/2010/wordprocessingCanvas" xmlns:mc="http://schemas.openxmlformats.org/markup-compatibility/2006" xmlns:o="urn:schemas-microsoft-com:office:office" xmlns:r="http://schemas.openxmlformats.org/officeDocument/2006/relationships" xmlns:m="http://schemas.openxmlformats.org/officeDocument/2006/math" xmlns:v="urn:schemas-microsoft-com:vml" xmlns:wp14="http://schemas.microsoft.com/office/word/2010/wordprocessingDrawing" xmlns:wp="http://schemas.openxmlformats.org/drawingml/2006/wordprocessingDrawing" xmlns:w10="urn:schemas-microsoft-com:office:word" xmlns:w="http://schemas.openxmlformats.org/wordprocessingml/2006/main" xmlns:w14="http://schemas.microsoft.com/office/word/2010/wordml" xmlns:w15="http://schemas.microsoft.com/office/word/2012/wordml" xmlns:wpg="http://schemas.microsoft.com/office/word/2010/wordprocessingGroup" xmlns:wpi="http://schemas.microsoft.com/office/word/2010/wordprocessingInk" xmlns:wne="http://schemas.microsoft.com/office/word/2006/wordml" xmlns:wps="http://schemas.microsoft.com/office/word/2010/wordprocessingShape" mc:Ignorable="w14 w15 wp14">
   <w:abstractNum w:abstractNumId="0" w15:restartNumberingAfterBreak="0">
     <w:nsid w:val="009D2C7E"/>
     <w:multiLevelType w:val="hybridMultilevel"/>
@@ -10839,6 +11239,119 @@
     </w:lvl>
   </w:abstractNum>
   <w:abstractNum w:abstractNumId="13" w15:restartNumberingAfterBreak="0">
+    <w:nsid w:val="573C6FC0"/>
+    <w:multiLevelType w:val="hybridMultilevel"/>
+    <w:tmpl w:val="D182F21C"/>
+    <w:lvl w:ilvl="0" w:tplc="04090001">
+      <w:start w:val="1"/>
+      <w:numFmt w:val="bullet"/>
+      <w:lvlText w:val=""/>
+      <w:lvlJc w:val="left"/>
+      <w:pPr>
+        <w:ind w:left="720" w:hanging="360"/>
+      </w:pPr>
+      <w:rPr>
+        <w:rFonts w:ascii="Symbol" w:hAnsi="Symbol" w:hint="default"/>
+      </w:rPr>
+    </w:lvl>
+    <w:lvl w:ilvl="1" w:tplc="04090003" w:tentative="1">
+      <w:start w:val="1"/>
+      <w:numFmt w:val="bullet"/>
+      <w:lvlText w:val="o"/>
+      <w:lvlJc w:val="left"/>
+      <w:pPr>
+        <w:ind w:left="1440" w:hanging="360"/>
+      </w:pPr>
+      <w:rPr>
+        <w:rFonts w:ascii="Courier New" w:hAnsi="Courier New" w:cs="Courier New" w:hint="default"/>
+      </w:rPr>
+    </w:lvl>
+    <w:lvl w:ilvl="2" w:tplc="04090005" w:tentative="1">
+      <w:start w:val="1"/>
+      <w:numFmt w:val="bullet"/>
+      <w:lvlText w:val=""/>
+      <w:lvlJc w:val="left"/>
+      <w:pPr>
+        <w:ind w:left="2160" w:hanging="360"/>
+      </w:pPr>
+      <w:rPr>
+        <w:rFonts w:ascii="Wingdings" w:hAnsi="Wingdings" w:hint="default"/>
+      </w:rPr>
+    </w:lvl>
+    <w:lvl w:ilvl="3" w:tplc="04090001" w:tentative="1">
+      <w:start w:val="1"/>
+      <w:numFmt w:val="bullet"/>
+      <w:lvlText w:val=""/>
+      <w:lvlJc w:val="left"/>
+      <w:pPr>
+        <w:ind w:left="2880" w:hanging="360"/>
+      </w:pPr>
+      <w:rPr>
+        <w:rFonts w:ascii="Symbol" w:hAnsi="Symbol" w:hint="default"/>
+      </w:rPr>
+    </w:lvl>
+    <w:lvl w:ilvl="4" w:tplc="04090003" w:tentative="1">
+      <w:start w:val="1"/>
+      <w:numFmt w:val="bullet"/>
+      <w:lvlText w:val="o"/>
+      <w:lvlJc w:val="left"/>
+      <w:pPr>
+        <w:ind w:left="3600" w:hanging="360"/>
+      </w:pPr>
+      <w:rPr>
+        <w:rFonts w:ascii="Courier New" w:hAnsi="Courier New" w:cs="Courier New" w:hint="default"/>
+      </w:rPr>
+    </w:lvl>
+    <w:lvl w:ilvl="5" w:tplc="04090005" w:tentative="1">
+      <w:start w:val="1"/>
+      <w:numFmt w:val="bullet"/>
+      <w:lvlText w:val=""/>
+      <w:lvlJc w:val="left"/>
+      <w:pPr>
+        <w:ind w:left="4320" w:hanging="360"/>
+      </w:pPr>
+      <w:rPr>
+        <w:rFonts w:ascii="Wingdings" w:hAnsi="Wingdings" w:hint="default"/>
+      </w:rPr>
+    </w:lvl>
+    <w:lvl w:ilvl="6" w:tplc="04090001" w:tentative="1">
+      <w:start w:val="1"/>
+      <w:numFmt w:val="bullet"/>
+      <w:lvlText w:val=""/>
+      <w:lvlJc w:val="left"/>
+      <w:pPr>
+        <w:ind w:left="5040" w:hanging="360"/>
+      </w:pPr>
+      <w:rPr>
+        <w:rFonts w:ascii="Symbol" w:hAnsi="Symbol" w:hint="default"/>
+      </w:rPr>
+    </w:lvl>
+    <w:lvl w:ilvl="7" w:tplc="04090003" w:tentative="1">
+      <w:start w:val="1"/>
+      <w:numFmt w:val="bullet"/>
+      <w:lvlText w:val="o"/>
+      <w:lvlJc w:val="left"/>
+      <w:pPr>
+        <w:ind w:left="5760" w:hanging="360"/>
+      </w:pPr>
+      <w:rPr>
+        <w:rFonts w:ascii="Courier New" w:hAnsi="Courier New" w:cs="Courier New" w:hint="default"/>
+      </w:rPr>
+    </w:lvl>
+    <w:lvl w:ilvl="8" w:tplc="04090005" w:tentative="1">
+      <w:start w:val="1"/>
+      <w:numFmt w:val="bullet"/>
+      <w:lvlText w:val=""/>
+      <w:lvlJc w:val="left"/>
+      <w:pPr>
+        <w:ind w:left="6480" w:hanging="360"/>
+      </w:pPr>
+      <w:rPr>
+        <w:rFonts w:ascii="Wingdings" w:hAnsi="Wingdings" w:hint="default"/>
+      </w:rPr>
+    </w:lvl>
+  </w:abstractNum>
+  <w:abstractNum w:abstractNumId="14" w15:restartNumberingAfterBreak="0">
     <w:nsid w:val="57F059A1"/>
     <w:multiLevelType w:val="hybridMultilevel"/>
     <w:tmpl w:val="658287BC"/>
@@ -10951,7 +11464,7 @@
       </w:rPr>
     </w:lvl>
   </w:abstractNum>
-  <w:abstractNum w:abstractNumId="14" w15:restartNumberingAfterBreak="0">
+  <w:abstractNum w:abstractNumId="15" w15:restartNumberingAfterBreak="0">
     <w:nsid w:val="5BC72366"/>
     <w:multiLevelType w:val="hybridMultilevel"/>
     <w:tmpl w:val="69D20924"/>
@@ -11040,7 +11553,7 @@
       </w:pPr>
     </w:lvl>
   </w:abstractNum>
-  <w:abstractNum w:abstractNumId="15" w15:restartNumberingAfterBreak="0">
+  <w:abstractNum w:abstractNumId="16" w15:restartNumberingAfterBreak="0">
     <w:nsid w:val="61A0058D"/>
     <w:multiLevelType w:val="hybridMultilevel"/>
     <w:tmpl w:val="3A680C5A"/>
@@ -11153,7 +11666,7 @@
       </w:rPr>
     </w:lvl>
   </w:abstractNum>
-  <w:abstractNum w:abstractNumId="16" w15:restartNumberingAfterBreak="0">
+  <w:abstractNum w:abstractNumId="17" w15:restartNumberingAfterBreak="0">
     <w:nsid w:val="6B2949B6"/>
     <w:multiLevelType w:val="hybridMultilevel"/>
     <w:tmpl w:val="3B627E68"/>
@@ -11266,7 +11779,7 @@
       </w:rPr>
     </w:lvl>
   </w:abstractNum>
-  <w:abstractNum w:abstractNumId="17" w15:restartNumberingAfterBreak="0">
+  <w:abstractNum w:abstractNumId="18" w15:restartNumberingAfterBreak="0">
     <w:nsid w:val="70E72CFF"/>
     <w:multiLevelType w:val="hybridMultilevel"/>
     <w:tmpl w:val="E95E8304"/>
@@ -11379,7 +11892,120 @@
       </w:rPr>
     </w:lvl>
   </w:abstractNum>
-  <w:abstractNum w:abstractNumId="18" w15:restartNumberingAfterBreak="0">
+  <w:abstractNum w:abstractNumId="19" w15:restartNumberingAfterBreak="0">
+    <w:nsid w:val="74635169"/>
+    <w:multiLevelType w:val="hybridMultilevel"/>
+    <w:tmpl w:val="C4C2FA80"/>
+    <w:lvl w:ilvl="0" w:tplc="04090001">
+      <w:start w:val="1"/>
+      <w:numFmt w:val="bullet"/>
+      <w:lvlText w:val=""/>
+      <w:lvlJc w:val="left"/>
+      <w:pPr>
+        <w:ind w:left="1080" w:hanging="360"/>
+      </w:pPr>
+      <w:rPr>
+        <w:rFonts w:ascii="Symbol" w:hAnsi="Symbol" w:hint="default"/>
+      </w:rPr>
+    </w:lvl>
+    <w:lvl w:ilvl="1" w:tplc="04090003" w:tentative="1">
+      <w:start w:val="1"/>
+      <w:numFmt w:val="bullet"/>
+      <w:lvlText w:val="o"/>
+      <w:lvlJc w:val="left"/>
+      <w:pPr>
+        <w:ind w:left="1800" w:hanging="360"/>
+      </w:pPr>
+      <w:rPr>
+        <w:rFonts w:ascii="Courier New" w:hAnsi="Courier New" w:cs="Courier New" w:hint="default"/>
+      </w:rPr>
+    </w:lvl>
+    <w:lvl w:ilvl="2" w:tplc="04090005" w:tentative="1">
+      <w:start w:val="1"/>
+      <w:numFmt w:val="bullet"/>
+      <w:lvlText w:val=""/>
+      <w:lvlJc w:val="left"/>
+      <w:pPr>
+        <w:ind w:left="2520" w:hanging="360"/>
+      </w:pPr>
+      <w:rPr>
+        <w:rFonts w:ascii="Wingdings" w:hAnsi="Wingdings" w:hint="default"/>
+      </w:rPr>
+    </w:lvl>
+    <w:lvl w:ilvl="3" w:tplc="04090001" w:tentative="1">
+      <w:start w:val="1"/>
+      <w:numFmt w:val="bullet"/>
+      <w:lvlText w:val=""/>
+      <w:lvlJc w:val="left"/>
+      <w:pPr>
+        <w:ind w:left="3240" w:hanging="360"/>
+      </w:pPr>
+      <w:rPr>
+        <w:rFonts w:ascii="Symbol" w:hAnsi="Symbol" w:hint="default"/>
+      </w:rPr>
+    </w:lvl>
+    <w:lvl w:ilvl="4" w:tplc="04090003" w:tentative="1">
+      <w:start w:val="1"/>
+      <w:numFmt w:val="bullet"/>
+      <w:lvlText w:val="o"/>
+      <w:lvlJc w:val="left"/>
+      <w:pPr>
+        <w:ind w:left="3960" w:hanging="360"/>
+      </w:pPr>
+      <w:rPr>
+        <w:rFonts w:ascii="Courier New" w:hAnsi="Courier New" w:cs="Courier New" w:hint="default"/>
+      </w:rPr>
+    </w:lvl>
+    <w:lvl w:ilvl="5" w:tplc="04090005" w:tentative="1">
+      <w:start w:val="1"/>
+      <w:numFmt w:val="bullet"/>
+      <w:lvlText w:val=""/>
+      <w:lvlJc w:val="left"/>
+      <w:pPr>
+        <w:ind w:left="4680" w:hanging="360"/>
+      </w:pPr>
+      <w:rPr>
+        <w:rFonts w:ascii="Wingdings" w:hAnsi="Wingdings" w:hint="default"/>
+      </w:rPr>
+    </w:lvl>
+    <w:lvl w:ilvl="6" w:tplc="04090001" w:tentative="1">
+      <w:start w:val="1"/>
+      <w:numFmt w:val="bullet"/>
+      <w:lvlText w:val=""/>
+      <w:lvlJc w:val="left"/>
+      <w:pPr>
+        <w:ind w:left="5400" w:hanging="360"/>
+      </w:pPr>
+      <w:rPr>
+        <w:rFonts w:ascii="Symbol" w:hAnsi="Symbol" w:hint="default"/>
+      </w:rPr>
+    </w:lvl>
+    <w:lvl w:ilvl="7" w:tplc="04090003" w:tentative="1">
+      <w:start w:val="1"/>
+      <w:numFmt w:val="bullet"/>
+      <w:lvlText w:val="o"/>
+      <w:lvlJc w:val="left"/>
+      <w:pPr>
+        <w:ind w:left="6120" w:hanging="360"/>
+      </w:pPr>
+      <w:rPr>
+        <w:rFonts w:ascii="Courier New" w:hAnsi="Courier New" w:cs="Courier New" w:hint="default"/>
+      </w:rPr>
+    </w:lvl>
+    <w:lvl w:ilvl="8" w:tplc="04090005" w:tentative="1">
+      <w:start w:val="1"/>
+      <w:numFmt w:val="bullet"/>
+      <w:lvlText w:val=""/>
+      <w:lvlJc w:val="left"/>
+      <w:pPr>
+        <w:ind w:left="6840" w:hanging="360"/>
+      </w:pPr>
+      <w:rPr>
+        <w:rFonts w:ascii="Wingdings" w:hAnsi="Wingdings" w:hint="default"/>
+      </w:rPr>
+    </w:lvl>
+  </w:abstractNum>
+  <w:abstractNum w:abstractNumId="20" w15:restartNumberingAfterBreak="0">
     <w:nsid w:val="7B5367C3"/>
     <w:multiLevelType w:val="hybridMultilevel"/>
     <w:tmpl w:val="D1F64848"/>
@@ -11493,7 +12119,7 @@
     </w:lvl>
   </w:abstractNum>
   <w:num w:numId="1">
-    <w:abstractNumId w:val="17"/>
+    <w:abstractNumId w:val="18"/>
   </w:num>
   <w:num w:numId="2">
     <w:abstractNumId w:val="8"/>
@@ -11502,13 +12128,13 @@
     <w:abstractNumId w:val="2"/>
   </w:num>
   <w:num w:numId="4">
-    <w:abstractNumId w:val="15"/>
+    <w:abstractNumId w:val="16"/>
   </w:num>
   <w:num w:numId="5">
     <w:abstractNumId w:val="10"/>
   </w:num>
   <w:num w:numId="6">
-    <w:abstractNumId w:val="14"/>
+    <w:abstractNumId w:val="15"/>
     <w:lvlOverride w:ilvl="0"/>
     <w:lvlOverride w:ilvl="1">
       <w:startOverride w:val="1"/>
@@ -11545,13 +12171,13 @@
     <w:abstractNumId w:val="0"/>
   </w:num>
   <w:num w:numId="10">
-    <w:abstractNumId w:val="14"/>
+    <w:abstractNumId w:val="15"/>
   </w:num>
   <w:num w:numId="11">
     <w:abstractNumId w:val="5"/>
   </w:num>
   <w:num w:numId="12">
-    <w:abstractNumId w:val="16"/>
+    <w:abstractNumId w:val="17"/>
   </w:num>
   <w:num w:numId="13">
     <w:abstractNumId w:val="11"/>
@@ -11560,7 +12186,7 @@
     <w:abstractNumId w:val="3"/>
   </w:num>
   <w:num w:numId="15">
-    <w:abstractNumId w:val="18"/>
+    <w:abstractNumId w:val="20"/>
   </w:num>
   <w:num w:numId="16">
     <w:abstractNumId w:val="12"/>
@@ -11572,17 +12198,23 @@
     <w:abstractNumId w:val="6"/>
   </w:num>
   <w:num w:numId="19">
-    <w:abstractNumId w:val="13"/>
+    <w:abstractNumId w:val="14"/>
   </w:num>
   <w:num w:numId="20">
     <w:abstractNumId w:val="9"/>
+  </w:num>
+  <w:num w:numId="21">
+    <w:abstractNumId w:val="19"/>
+  </w:num>
+  <w:num w:numId="22">
+    <w:abstractNumId w:val="13"/>
   </w:num>
   <w:numIdMacAtCleanup w:val="9"/>
 </w:numbering>
 </file>
 
 <file path=word/styles.xml><?xml version="1.0" encoding="utf-8"?>
-<w:styles xmlns:mc="http://schemas.openxmlformats.org/markup-compatibility/2006" xmlns:r="http://schemas.openxmlformats.org/officeDocument/2006/relationships" xmlns:w="http://schemas.openxmlformats.org/wordprocessingml/2006/main" xmlns:w14="http://schemas.microsoft.com/office/word/2010/wordml" xmlns:w15="http://schemas.microsoft.com/office/word/2012/wordml" xmlns:w16cid="http://schemas.microsoft.com/office/word/2016/wordml/cid" xmlns:w16se="http://schemas.microsoft.com/office/word/2015/wordml/symex" mc:Ignorable="w14 w15 w16se w16cid">
+<w:styles xmlns:mc="http://schemas.openxmlformats.org/markup-compatibility/2006" xmlns:r="http://schemas.openxmlformats.org/officeDocument/2006/relationships" xmlns:w="http://schemas.openxmlformats.org/wordprocessingml/2006/main" xmlns:w14="http://schemas.microsoft.com/office/word/2010/wordml" xmlns:w15="http://schemas.microsoft.com/office/word/2012/wordml" mc:Ignorable="w14 w15">
   <w:docDefaults>
     <w:rPrDefault>
       <w:rPr>
@@ -11598,7 +12230,7 @@
       </w:pPr>
     </w:pPrDefault>
   </w:docDefaults>
-  <w:latentStyles w:defLockedState="0" w:defUIPriority="99" w:defSemiHidden="0" w:defUnhideWhenUsed="0" w:defQFormat="0" w:count="375">
+  <w:latentStyles w:defLockedState="0" w:defUIPriority="99" w:defSemiHidden="0" w:defUnhideWhenUsed="0" w:defQFormat="0" w:count="371">
     <w:lsdException w:name="Normal" w:uiPriority="0" w:qFormat="1"/>
     <w:lsdException w:name="heading 1" w:uiPriority="9" w:qFormat="1"/>
     <w:lsdException w:name="heading 2" w:semiHidden="1" w:uiPriority="9" w:unhideWhenUsed="1" w:qFormat="1"/>
@@ -11970,10 +12602,6 @@
     <w:lsdException w:name="List Table 5 Dark Accent 6" w:uiPriority="50"/>
     <w:lsdException w:name="List Table 6 Colorful Accent 6" w:uiPriority="51"/>
     <w:lsdException w:name="List Table 7 Colorful Accent 6" w:uiPriority="52"/>
-    <w:lsdException w:name="Mention" w:semiHidden="1" w:unhideWhenUsed="1"/>
-    <w:lsdException w:name="Smart Hyperlink" w:semiHidden="1" w:unhideWhenUsed="1"/>
-    <w:lsdException w:name="Hashtag" w:semiHidden="1" w:unhideWhenUsed="1"/>
-    <w:lsdException w:name="Unresolved Mention" w:semiHidden="1" w:unhideWhenUsed="1"/>
   </w:latentStyles>
   <w:style w:type="paragraph" w:default="1" w:styleId="Normal">
     <w:name w:val="Normal"/>
@@ -12728,7 +13356,7 @@
 </file>
 
 <file path=customXml/itemProps1.xml><?xml version="1.0" encoding="utf-8"?>
-<ds:datastoreItem xmlns:ds="http://schemas.openxmlformats.org/officeDocument/2006/customXml" ds:itemID="{E59F1AEB-CA8B-4864-BBA8-514260A0DB9E}">
+<ds:datastoreItem xmlns:ds="http://schemas.openxmlformats.org/officeDocument/2006/customXml" ds:itemID="{8E0D639F-BAFE-4C28-846D-5D63F6AE0F90}">
   <ds:schemaRefs>
     <ds:schemaRef ds:uri="http://schemas.openxmlformats.org/officeDocument/2006/bibliography"/>
   </ds:schemaRefs>

</xml_diff>